<commit_message>
Proofread docs before delivery
</commit_message>
<xml_diff>
--- a/14-10-2021/Problem-Statement.docx
+++ b/14-10-2021/Problem-Statement.docx
@@ -1924,166 +1924,7 @@
           <w:sz w:val="24"/>
           <w:szCs w:val="24"/>
         </w:rPr>
-        <w:t xml:space="preserve"> e il sito memorizzerà (nei </w:t>
-      </w:r>
-      <w:r>
-        <w:rPr>
-          <w:rFonts w:asciiTheme="majorHAnsi" w:hAnsiTheme="majorHAnsi" w:cstheme="majorHAnsi"/>
-          <w:i/>
-          <w:iCs/>
-          <w:color w:val="000000" w:themeColor="text1"/>
-          <w:sz w:val="24"/>
-          <w:szCs w:val="24"/>
-        </w:rPr>
-        <w:t>cookie</w:t>
-      </w:r>
-      <w:r>
-        <w:rPr>
-          <w:rFonts w:asciiTheme="majorHAnsi" w:hAnsiTheme="majorHAnsi" w:cstheme="majorHAnsi"/>
-          <w:color w:val="000000" w:themeColor="text1"/>
-          <w:sz w:val="24"/>
-          <w:szCs w:val="24"/>
-        </w:rPr>
-        <w:t xml:space="preserve"> o nel </w:t>
-      </w:r>
-      <w:r>
-        <w:rPr>
-          <w:rFonts w:asciiTheme="majorHAnsi" w:hAnsiTheme="majorHAnsi" w:cstheme="majorHAnsi"/>
-          <w:i/>
-          <w:iCs/>
-          <w:color w:val="000000" w:themeColor="text1"/>
-          <w:sz w:val="24"/>
-          <w:szCs w:val="24"/>
-        </w:rPr>
-        <w:t>local storage</w:t>
-      </w:r>
-      <w:r>
-        <w:rPr>
-          <w:rFonts w:asciiTheme="majorHAnsi" w:hAnsiTheme="majorHAnsi" w:cstheme="majorHAnsi"/>
-          <w:color w:val="000000" w:themeColor="text1"/>
-          <w:sz w:val="24"/>
-          <w:szCs w:val="24"/>
-        </w:rPr>
-        <w:t xml:space="preserve"> del browser) dei </w:t>
-      </w:r>
-      <w:r>
-        <w:rPr>
-          <w:rFonts w:asciiTheme="majorHAnsi" w:hAnsiTheme="majorHAnsi" w:cstheme="majorHAnsi"/>
-          <w:color w:val="000000" w:themeColor="text1"/>
-          <w:sz w:val="24"/>
-          <w:szCs w:val="24"/>
-          <w:u w:val="single"/>
-        </w:rPr>
-        <w:t>token di accesso</w:t>
-      </w:r>
-      <w:r>
-        <w:rPr>
-          <w:rFonts w:asciiTheme="majorHAnsi" w:hAnsiTheme="majorHAnsi" w:cstheme="majorHAnsi"/>
-          <w:color w:val="000000" w:themeColor="text1"/>
-          <w:sz w:val="24"/>
-          <w:szCs w:val="24"/>
-        </w:rPr>
-        <w:t>, che determineranno sia il suo stato di accesso (“</w:t>
-      </w:r>
-      <w:r>
-        <w:rPr>
-          <w:rFonts w:asciiTheme="majorHAnsi" w:hAnsiTheme="majorHAnsi" w:cstheme="majorHAnsi"/>
-          <w:i/>
-          <w:iCs/>
-          <w:color w:val="000000" w:themeColor="text1"/>
-          <w:sz w:val="24"/>
-          <w:szCs w:val="24"/>
-        </w:rPr>
-        <w:t>loggato</w:t>
-      </w:r>
-      <w:r>
-        <w:rPr>
-          <w:rFonts w:asciiTheme="majorHAnsi" w:hAnsiTheme="majorHAnsi" w:cstheme="majorHAnsi"/>
-          <w:color w:val="000000" w:themeColor="text1"/>
-          <w:sz w:val="24"/>
-          <w:szCs w:val="24"/>
-        </w:rPr>
-        <w:t>”, “</w:t>
-      </w:r>
-      <w:r>
-        <w:rPr>
-          <w:rFonts w:asciiTheme="majorHAnsi" w:hAnsiTheme="majorHAnsi" w:cstheme="majorHAnsi"/>
-          <w:i/>
-          <w:iCs/>
-          <w:color w:val="000000" w:themeColor="text1"/>
-          <w:sz w:val="24"/>
-          <w:szCs w:val="24"/>
-        </w:rPr>
-        <w:t>non loggato</w:t>
-      </w:r>
-      <w:r>
-        <w:rPr>
-          <w:rFonts w:asciiTheme="majorHAnsi" w:hAnsiTheme="majorHAnsi" w:cstheme="majorHAnsi"/>
-          <w:color w:val="000000" w:themeColor="text1"/>
-          <w:sz w:val="24"/>
-          <w:szCs w:val="24"/>
-        </w:rPr>
-        <w:t>”) che un set di informazioni sicure (“</w:t>
-      </w:r>
-      <w:r>
-        <w:rPr>
-          <w:rFonts w:asciiTheme="majorHAnsi" w:hAnsiTheme="majorHAnsi" w:cstheme="majorHAnsi"/>
-          <w:i/>
-          <w:iCs/>
-          <w:color w:val="000000" w:themeColor="text1"/>
-          <w:sz w:val="24"/>
-          <w:szCs w:val="24"/>
-        </w:rPr>
-        <w:t>nome utente</w:t>
-      </w:r>
-      <w:r>
-        <w:rPr>
-          <w:rFonts w:asciiTheme="majorHAnsi" w:hAnsiTheme="majorHAnsi" w:cstheme="majorHAnsi"/>
-          <w:color w:val="000000" w:themeColor="text1"/>
-          <w:sz w:val="24"/>
-          <w:szCs w:val="24"/>
-        </w:rPr>
-        <w:t>”, “</w:t>
-      </w:r>
-      <w:r>
-        <w:rPr>
-          <w:rFonts w:asciiTheme="majorHAnsi" w:hAnsiTheme="majorHAnsi" w:cstheme="majorHAnsi"/>
-          <w:i/>
-          <w:iCs/>
-          <w:color w:val="000000" w:themeColor="text1"/>
-          <w:sz w:val="24"/>
-          <w:szCs w:val="24"/>
-        </w:rPr>
-        <w:t>id utente</w:t>
-      </w:r>
-      <w:r>
-        <w:rPr>
-          <w:rFonts w:asciiTheme="majorHAnsi" w:hAnsiTheme="majorHAnsi" w:cstheme="majorHAnsi"/>
-          <w:color w:val="000000" w:themeColor="text1"/>
-          <w:sz w:val="24"/>
-          <w:szCs w:val="24"/>
-        </w:rPr>
-        <w:t>”, “</w:t>
-      </w:r>
-      <w:r>
-        <w:rPr>
-          <w:rFonts w:asciiTheme="majorHAnsi" w:hAnsiTheme="majorHAnsi" w:cstheme="majorHAnsi"/>
-          <w:i/>
-          <w:iCs/>
-          <w:color w:val="000000" w:themeColor="text1"/>
-          <w:sz w:val="24"/>
-          <w:szCs w:val="24"/>
-        </w:rPr>
-        <w:t>admin status</w:t>
-      </w:r>
-      <w:r>
-        <w:rPr>
-          <w:rFonts w:asciiTheme="majorHAnsi" w:hAnsiTheme="majorHAnsi" w:cstheme="majorHAnsi"/>
-          <w:color w:val="000000" w:themeColor="text1"/>
-          <w:sz w:val="24"/>
-          <w:szCs w:val="24"/>
-        </w:rPr>
-        <w:t>”).</w:t>
+        <w:t>.</w:t>
       </w:r>
     </w:p>
     <w:p>
@@ -2207,7 +2048,25 @@
           <w:sz w:val="24"/>
           <w:szCs w:val="24"/>
         </w:rPr>
-        <w:t>, che presenterà in modo ordinato ed esteticamente piacevole la copertina di tutti i giochi disponibili all’acquisto. Cliccare su un gioco aprirà una pagina descrittiva dello stesso, in cui sarà possibile consultare il prezzo del prodotto ed aggiungerlo al carrello. In quest’ultima pagina è anche presente una descrizione del titolo, fornita dall’amministrazione del sito o dalla software house del videogioco. È possibile tornare nel negozio semplicemente cliccando un pulsante.</w:t>
+        <w:t xml:space="preserve">, che presenterà in modo ordinato ed esteticamente piacevole la copertina di tutti i giochi disponibili all’acquisto. Cliccare su un gioco aprirà una pagina descrittiva dello stesso, in cui sarà possibile consultare il prezzo del prodotto ed aggiungerlo al carrello. In quest’ultima pagina è anche presente una descrizione del titolo, fornita dall’amministrazione del sito o dalla software house del videogioco. È possibile tornare nel negozio semplicemente cliccando </w:t>
+      </w:r>
+      <w:r>
+        <w:rPr>
+          <w:rFonts w:asciiTheme="majorHAnsi" w:hAnsiTheme="majorHAnsi" w:cstheme="majorHAnsi"/>
+          <w:color w:val="000000" w:themeColor="text1"/>
+          <w:sz w:val="24"/>
+          <w:szCs w:val="24"/>
+        </w:rPr>
+        <w:t>il pulsante “Negozio”</w:t>
+      </w:r>
+      <w:r>
+        <w:rPr>
+          <w:rFonts w:asciiTheme="majorHAnsi" w:hAnsiTheme="majorHAnsi" w:cstheme="majorHAnsi"/>
+          <w:color w:val="000000" w:themeColor="text1"/>
+          <w:sz w:val="24"/>
+          <w:szCs w:val="24"/>
+        </w:rPr>
+        <w:t>.</w:t>
       </w:r>
     </w:p>
     <w:p>
@@ -2244,7 +2103,7 @@
           <w:sz w:val="24"/>
           <w:szCs w:val="24"/>
         </w:rPr>
-        <w:t xml:space="preserve"> dal negozio. Questa operazione aggiornerà il carrello virtuale dell’utente (che viene svuotato quando si verifica un errore o l’utente si disconnette improvvisamente prima di completare la transazione), il quale potrà essere svuotato attraverso un’intuitiva interazione; in alternativa, l’utente può completare l’acquisto in qualsiasi momento e gli si verranno prelevati dal conto la somma dei prezzi dei titoli aggiunti al carrello. Si noti che, poiché il sito è chiaramente una demo e creato per scopi didattici, all’utente non viene mai chiesto di inserire dei soldi. Alla registrazione gliene viene assegnata una quantità predefinita. Inoltre, un admin può impostare il portafogli di un utente in modo arbitrario dal proprio pannello.</w:t>
+        <w:t xml:space="preserve"> dal negozio. Questa operazione aggiornerà il carrello virtuale dell’utente (che viene svuotato quando si verifica un errore o l’utente si disconnette improvvisamente prima di completare la transazione), il quale potrà essere svuotato attraverso un’intuitiva interazione; in alternativa, l’utente può completare l’acquisto in qualsiasi momento e gli si verranno prelevati dal conto la somma dei prezzi dei titoli aggiunti al carrello. Si noti che, poiché il sito è chiaramente una demo e creato per scopi didattici, all’utente non viene mai chiesto di inserire dei soldi. Alla registrazione gliene viene assegnata una quantità predefinita.</w:t>
       </w:r>
     </w:p>
     <w:p>
@@ -2318,7 +2177,7 @@
           <w:sz w:val="24"/>
           <w:szCs w:val="24"/>
         </w:rPr>
-        <w:t xml:space="preserve">. Sia nella dashboard che in una sezione ad hoc, denominata “notizie”, vengono elencati gli articoli pubblicati dallo staff. Una notizia esemplificativa potrebbe essere </w:t>
+        <w:t xml:space="preserve">. Sia nella dashboard che in una sezione ad hoc, denominata “notizie”, vengono elencati gli articoli pubblicati dallo staff. Una notizia esemplificativa potrebbe essere “Sono iniziati i saldi invernali” oppure “La collezione di Doom è disponibile nel negozio” e così via. Gli articoli sono composto da titolo, sottotitolo e descrizione. Analogamente a ciò che </w:t>
       </w:r>
       <w:r>
         <w:rPr>
@@ -2328,7 +2187,7 @@
           <w:szCs w:val="24"/>
         </w:rPr>
         <w:lastRenderedPageBreak/>
-        <w:t>“Sono iniziati i saldi invernali” oppure “La collezione di Doom è disponibile nel negozio” e così via. Gli articoli sono composto da titolo, sottotitolo e descrizione. Analogamente a ciò che avviene per i prodotti, cliccare su una notizia aprirà una pagina dedicata alla notizia stessa, ed è possibile tornare indietro in qualsiasi momento.</w:t>
+        <w:t>avviene per i prodotti, cliccare su una notizia aprirà una pagina dedicata alla notizia stessa, ed è possibile tornare indietro in qualsiasi momento.</w:t>
       </w:r>
     </w:p>
     <w:p>
@@ -2365,7 +2224,34 @@
           <w:sz w:val="24"/>
           <w:szCs w:val="24"/>
         </w:rPr>
-        <w:t>, come l’email, la password e l’avatar. Non è possibile cambiare l’username, operazione invece disponibile per gli admin. Modificare uno qualsiasi di questi parametri richiede il reinserimento della password, per motivi di sicurezza. Inoltre, i form vengono verificati server-side e confrontati con i dati presenti nel database di Shodan per assicurarsi della validità degli stessi. Per quanto una email non venga richiesta all’utente al momento della registrazione, è pur sempre possibile inserire una in questa pagina di impostazioni (per, magari, ricevere una notifica via posta elettronica quando viene rilasciato un nuovo articolo sul blog di Shodan, o quando un nuovo videogioco viene reso disponibile nel negozio).</w:t>
+        <w:t xml:space="preserve">, come </w:t>
+      </w:r>
+      <w:r>
+        <w:rPr>
+          <w:rFonts w:asciiTheme="majorHAnsi" w:hAnsiTheme="majorHAnsi" w:cstheme="majorHAnsi"/>
+          <w:color w:val="000000" w:themeColor="text1"/>
+          <w:sz w:val="24"/>
+          <w:szCs w:val="24"/>
+        </w:rPr>
+        <w:t>l’e-mail</w:t>
+      </w:r>
+      <w:r>
+        <w:rPr>
+          <w:rFonts w:asciiTheme="majorHAnsi" w:hAnsiTheme="majorHAnsi" w:cstheme="majorHAnsi"/>
+          <w:color w:val="000000" w:themeColor="text1"/>
+          <w:sz w:val="24"/>
+          <w:szCs w:val="24"/>
+        </w:rPr>
+        <w:t xml:space="preserve"> e</w:t>
+      </w:r>
+      <w:r>
+        <w:rPr>
+          <w:rFonts w:asciiTheme="majorHAnsi" w:hAnsiTheme="majorHAnsi" w:cstheme="majorHAnsi"/>
+          <w:color w:val="000000" w:themeColor="text1"/>
+          <w:sz w:val="24"/>
+          <w:szCs w:val="24"/>
+        </w:rPr>
+        <w:t xml:space="preserve"> la password. Non è possibile cambiare l’username, operazione invece disponibile per gli admin. Modificare uno qualsiasi di questi parametri richiede il reinserimento della password, per motivi di sicurezza. Inoltre, i form vengono verificati server-side e confrontati con i dati presenti nel database di Shodan per assicurarsi della validità degli stessi. </w:t>
       </w:r>
     </w:p>
     <w:p>
@@ -2416,7 +2302,43 @@
           <w:sz w:val="24"/>
           <w:szCs w:val="24"/>
         </w:rPr>
-        <w:t>, nella barra di navigazione avrà a disposizione anche una voce “Admin”. Cliccandola si verrà reindirizzati ad un pannello di amministrazione coerente ed esaustivo. Quest’ultimo permette di:</w:t>
+        <w:t>, nella barra di navigazione avrà a disposizione anche una voce “Admin”</w:t>
+      </w:r>
+      <w:r>
+        <w:rPr>
+          <w:rFonts w:asciiTheme="majorHAnsi" w:hAnsiTheme="majorHAnsi" w:cstheme="majorHAnsi"/>
+          <w:color w:val="000000" w:themeColor="text1"/>
+          <w:sz w:val="24"/>
+          <w:szCs w:val="24"/>
+        </w:rPr>
+        <w:t>,</w:t>
+      </w:r>
+      <w:r>
+        <w:rPr>
+          <w:rFonts w:asciiTheme="majorHAnsi" w:hAnsiTheme="majorHAnsi" w:cstheme="majorHAnsi"/>
+          <w:color w:val="000000" w:themeColor="text1"/>
+          <w:sz w:val="24"/>
+          <w:szCs w:val="24"/>
+        </w:rPr>
+        <w:t xml:space="preserve"> </w:t>
+      </w:r>
+      <w:r>
+        <w:rPr>
+          <w:rFonts w:asciiTheme="majorHAnsi" w:hAnsiTheme="majorHAnsi" w:cstheme="majorHAnsi"/>
+          <w:color w:val="000000" w:themeColor="text1"/>
+          <w:sz w:val="24"/>
+          <w:szCs w:val="24"/>
+        </w:rPr>
+        <w:t>c</w:t>
+      </w:r>
+      <w:r>
+        <w:rPr>
+          <w:rFonts w:asciiTheme="majorHAnsi" w:hAnsiTheme="majorHAnsi" w:cstheme="majorHAnsi"/>
+          <w:color w:val="000000" w:themeColor="text1"/>
+          <w:sz w:val="24"/>
+          <w:szCs w:val="24"/>
+        </w:rPr>
+        <w:t>liccando si verrà reindirizzati ad un pannello di amministrazione coerente ed esaustivo. Quest’ultimo permette di:</w:t>
       </w:r>
     </w:p>
     <w:p>
@@ -2453,7 +2375,7 @@
           <w:sz w:val="24"/>
           <w:szCs w:val="24"/>
         </w:rPr>
-        <w:t>, stabilendone titolo, immagine di copertina, descrizione e prezzo. Le servlet di Shodan si occuperanno di elaborare queste informazioni nelle numerose pagine della piattaforma.</w:t>
+        <w:t>, stabilendone titolo, immagine di copertina, descrizione e prezzo.</w:t>
       </w:r>
     </w:p>
     <w:p>
@@ -2481,7 +2403,16 @@
           <w:sz w:val="24"/>
           <w:szCs w:val="24"/>
         </w:rPr>
-        <w:t>Eliminare un utente esistente.</w:t>
+        <w:t xml:space="preserve">Aggiungere e rimuovere articoli </w:t>
+      </w:r>
+      <w:r>
+        <w:rPr>
+          <w:rFonts w:asciiTheme="majorHAnsi" w:hAnsiTheme="majorHAnsi" w:cstheme="majorHAnsi"/>
+          <w:color w:val="000000" w:themeColor="text1"/>
+          <w:sz w:val="24"/>
+          <w:szCs w:val="24"/>
+        </w:rPr>
+        <w:t>presenti nella sezione notizie della piattaforma.</w:t>
       </w:r>
     </w:p>
     <w:p>
@@ -2509,16 +2440,16 @@
           <w:sz w:val="24"/>
           <w:szCs w:val="24"/>
         </w:rPr>
-        <w:t xml:space="preserve">Aggiungere e rimuovere articoli </w:t>
-      </w:r>
-      <w:r>
-        <w:rPr>
-          <w:rFonts w:asciiTheme="majorHAnsi" w:hAnsiTheme="majorHAnsi" w:cstheme="majorHAnsi"/>
-          <w:color w:val="000000" w:themeColor="text1"/>
-          <w:sz w:val="24"/>
-          <w:szCs w:val="24"/>
-        </w:rPr>
-        <w:t>presenti nella sezione notizie della piattaforma.</w:t>
+        <w:t>Modificare un videogioco esistente, oppure eliminarlo dal database</w:t>
+      </w:r>
+      <w:r>
+        <w:rPr>
+          <w:rFonts w:asciiTheme="majorHAnsi" w:hAnsiTheme="majorHAnsi" w:cstheme="majorHAnsi"/>
+          <w:color w:val="000000" w:themeColor="text1"/>
+          <w:sz w:val="24"/>
+          <w:szCs w:val="24"/>
+        </w:rPr>
+        <w:t>. Entrambe le operazioni sono definitive: non è prevista, infatti, l’implementazione di un sistema di backup.</w:t>
       </w:r>
     </w:p>
     <w:p>
@@ -2546,16 +2477,16 @@
           <w:sz w:val="24"/>
           <w:szCs w:val="24"/>
         </w:rPr>
-        <w:t>Modificare un videogioco esistente, oppure eliminarlo dal database</w:t>
-      </w:r>
-      <w:r>
-        <w:rPr>
-          <w:rFonts w:asciiTheme="majorHAnsi" w:hAnsiTheme="majorHAnsi" w:cstheme="majorHAnsi"/>
-          <w:color w:val="000000" w:themeColor="text1"/>
-          <w:sz w:val="24"/>
-          <w:szCs w:val="24"/>
-        </w:rPr>
-        <w:t xml:space="preserve">. Entrambe le operazioni sono definitive: non è prevista, infatti, l’implementazione di un sistema di backup. </w:t>
+        <w:t>Eliminare un utente esistente.</w:t>
+      </w:r>
+      <w:r>
+        <w:rPr>
+          <w:rFonts w:asciiTheme="majorHAnsi" w:hAnsiTheme="majorHAnsi" w:cstheme="majorHAnsi"/>
+          <w:color w:val="000000" w:themeColor="text1"/>
+          <w:sz w:val="24"/>
+          <w:szCs w:val="24"/>
+        </w:rPr>
+        <w:t xml:space="preserve"> </w:t>
       </w:r>
     </w:p>
     <w:p>
@@ -3227,7 +3158,23 @@
           <w:sz w:val="24"/>
           <w:szCs w:val="24"/>
         </w:rPr>
-        <w:t xml:space="preserve">Carmine è un grande fan del retrogaming ed è iscritto a Shodan. Vuole acquistare “System Shock”, titolo rilasciato nel 1994. Carmine si collega al sito web di Shodan; la pagina iniziale è una pagina di accesso per l’inserimento delle credenziali, presenta un form per inserire nome utente e password e un bottone “Accedi” che permette l’autenticazione. </w:t>
+        <w:t xml:space="preserve">Carmine è un grande fan del </w:t>
+      </w:r>
+      <w:r>
+        <w:rPr>
+          <w:rFonts w:asciiTheme="majorHAnsi" w:hAnsiTheme="majorHAnsi" w:cstheme="majorHAnsi"/>
+          <w:sz w:val="24"/>
+          <w:szCs w:val="24"/>
+        </w:rPr>
+        <w:t>retrogaming</w:t>
+      </w:r>
+      <w:r>
+        <w:rPr>
+          <w:rFonts w:asciiTheme="majorHAnsi" w:hAnsiTheme="majorHAnsi" w:cstheme="majorHAnsi"/>
+          <w:sz w:val="24"/>
+          <w:szCs w:val="24"/>
+        </w:rPr>
+        <w:t xml:space="preserve"> ed è iscritto a Shodan. Vuole acquistare “System Shock”, titolo rilasciato nel 1994. Carmine si collega al sito web di Shodan; la pagina iniziale è una pagina di accesso per l’inserimento delle credenziali, presenta un form per inserire nome utente e password e un bottone “Accedi” che permette l’autenticazione. </w:t>
       </w:r>
       <w:r>
         <w:rPr>
@@ -3901,7 +3848,25 @@
           <w:sz w:val="24"/>
           <w:szCs w:val="24"/>
         </w:rPr>
-        <w:t xml:space="preserve">Da questo momento, Carmine possiede “System Shock” e può visualizzarlo nella sua libreria. Carmine sa di aver acquistato “System Shock” e vuole visualizzarlo nella sua libreria. Pertanto, preme sulla sezione “Libreria” nella barra di navigazione laterale e viene reindirizzato alla pagina della sua libreria, dove può visualizzare le copertine di tutti i titoli da lui acquistati. Avendo appena acquistato “System Shock”, la pagina web gli mostrerà la copertina di “System Shock”, unico elemento nella sua libreria. Tutti i titoli che acquisterà in futuro sono visibili qui. </w:t>
+        <w:t>Da questo momento, Carmine possiede “System Shock” e può visualizzarlo nella sua libreria. Carmine sa di aver acquistato “System Shock” e vuole visualizzarlo nella sua libreria. Pertanto, preme sulla sezione “</w:t>
+      </w:r>
+      <w:r>
+        <w:rPr>
+          <w:rFonts w:asciiTheme="majorHAnsi" w:hAnsiTheme="majorHAnsi" w:cstheme="majorHAnsi"/>
+          <w:i/>
+          <w:iCs/>
+          <w:sz w:val="24"/>
+          <w:szCs w:val="24"/>
+        </w:rPr>
+        <w:t>Libreria</w:t>
+      </w:r>
+      <w:r>
+        <w:rPr>
+          <w:rFonts w:asciiTheme="majorHAnsi" w:hAnsiTheme="majorHAnsi" w:cstheme="majorHAnsi"/>
+          <w:sz w:val="24"/>
+          <w:szCs w:val="24"/>
+        </w:rPr>
+        <w:t xml:space="preserve">” nella barra di navigazione laterale e viene reindirizzato alla pagina della sua libreria, dove può visualizzare le copertine di tutti i titoli da lui acquistati. Avendo appena acquistato “System Shock”, la pagina web gli mostrerà la copertina di “System Shock”, unico elemento nella sua libreria. Tutti i titoli che acquisterà in futuro sono visibili qui. </w:t>
       </w:r>
     </w:p>
     <w:p>
@@ -4004,7 +3969,43 @@
           <w:szCs w:val="24"/>
         </w:rPr>
         <w:lastRenderedPageBreak/>
-        <w:t xml:space="preserve">Carmine vuole ora cambiare la sua password. Sulla barra di navigazione laterale preme sulla sezione “Impostazioni”, viene reindirizzato ad una pagina dove può modificare i propri dati di accesso. In questa pagina di impostazioni sono presenti una serie di form, tra cui quello tramite il quale potrà modificare la sua password. In questo form fornisce, negli appositi textbox, la password attuale, la nuova password e la conferma. In questo semplice scenario, Carmine ricorda la vecchia password e fornisce inoltre una nuova password conforme agli standard di sicurezza di Shodan, pertanto alla pressione del tasto “Invia” il sito web mostra un messaggio comunicando a Carmine che il tentativo di modifica password è andato a buon fine. </w:t>
+        <w:t>Carmine vuole ora cambiare la sua password. Sulla barra di navigazione laterale preme sulla sezione “</w:t>
+      </w:r>
+      <w:r>
+        <w:rPr>
+          <w:rFonts w:asciiTheme="majorHAnsi" w:hAnsiTheme="majorHAnsi" w:cstheme="majorHAnsi"/>
+          <w:i/>
+          <w:iCs/>
+          <w:sz w:val="24"/>
+          <w:szCs w:val="24"/>
+        </w:rPr>
+        <w:t>Impostazioni</w:t>
+      </w:r>
+      <w:r>
+        <w:rPr>
+          <w:rFonts w:asciiTheme="majorHAnsi" w:hAnsiTheme="majorHAnsi" w:cstheme="majorHAnsi"/>
+          <w:sz w:val="24"/>
+          <w:szCs w:val="24"/>
+        </w:rPr>
+        <w:t>”, viene reindirizzato ad una pagina dove può modificare i propri dati di accesso. In questa pagina di impostazioni sono presenti una serie di form, tra cui quello tramite il quale potrà modificare la sua password. In questo form fornisce, negli appositi textbox, la password attuale, la nuova password e la conferma. In questo semplice scenario, Carmine ricorda la vecchia password e fornisce inoltre una nuova password conforme agli standard di sicurezza di Shodan, pertanto alla pressione del tasto “</w:t>
+      </w:r>
+      <w:r>
+        <w:rPr>
+          <w:rFonts w:asciiTheme="majorHAnsi" w:hAnsiTheme="majorHAnsi" w:cstheme="majorHAnsi"/>
+          <w:i/>
+          <w:iCs/>
+          <w:sz w:val="24"/>
+          <w:szCs w:val="24"/>
+        </w:rPr>
+        <w:t>Invia</w:t>
+      </w:r>
+      <w:r>
+        <w:rPr>
+          <w:rFonts w:asciiTheme="majorHAnsi" w:hAnsiTheme="majorHAnsi" w:cstheme="majorHAnsi"/>
+          <w:sz w:val="24"/>
+          <w:szCs w:val="24"/>
+        </w:rPr>
+        <w:t xml:space="preserve">” il sito web mostra un messaggio comunicando a Carmine che il tentativo di modifica password è andato a buon fine. </w:t>
       </w:r>
     </w:p>
     <w:p>
@@ -4122,7 +4123,25 @@
           <w:sz w:val="24"/>
           <w:szCs w:val="24"/>
         </w:rPr>
-        <w:t xml:space="preserve"> decide di interrompere la sua esperienza di navigazione su Shodan; pertanto, dalla barra di navigazione laterale preme il pulsante “Esci” e viene deautenticato, quindi reindirizzato alla pagina iniziale di accesso.</w:t>
+        <w:t xml:space="preserve"> decide di interrompere la sua esperienza di navigazione su Shodan; pertanto, dalla barra di navigazione laterale preme il pulsante “</w:t>
+      </w:r>
+      <w:r>
+        <w:rPr>
+          <w:rFonts w:asciiTheme="majorHAnsi" w:hAnsiTheme="majorHAnsi" w:cstheme="majorHAnsi"/>
+          <w:i/>
+          <w:iCs/>
+          <w:sz w:val="24"/>
+          <w:szCs w:val="24"/>
+        </w:rPr>
+        <w:t>Esci</w:t>
+      </w:r>
+      <w:r>
+        <w:rPr>
+          <w:rFonts w:asciiTheme="majorHAnsi" w:hAnsiTheme="majorHAnsi" w:cstheme="majorHAnsi"/>
+          <w:sz w:val="24"/>
+          <w:szCs w:val="24"/>
+        </w:rPr>
+        <w:t>” e viene deautenticato, quindi reindirizzato alla pagina iniziale di accesso.</w:t>
       </w:r>
     </w:p>
     <w:p/>
@@ -4571,7 +4590,23 @@
           <w:szCs w:val="24"/>
         </w:rPr>
         <w:lastRenderedPageBreak/>
-        <w:t>l’operazione è andata a buon fine. da ora “</w:t>
+        <w:t xml:space="preserve">l’operazione è andata a buon fine. </w:t>
+      </w:r>
+      <w:r>
+        <w:rPr>
+          <w:rFonts w:asciiTheme="majorHAnsi" w:hAnsiTheme="majorHAnsi" w:cstheme="majorHAnsi"/>
+          <w:sz w:val="24"/>
+          <w:szCs w:val="24"/>
+        </w:rPr>
+        <w:t>Da adesso</w:t>
+      </w:r>
+      <w:r>
+        <w:rPr>
+          <w:rFonts w:asciiTheme="majorHAnsi" w:hAnsiTheme="majorHAnsi" w:cstheme="majorHAnsi"/>
+          <w:sz w:val="24"/>
+          <w:szCs w:val="24"/>
+        </w:rPr>
+        <w:t xml:space="preserve"> “</w:t>
       </w:r>
       <w:r>
         <w:rPr>
@@ -8289,6 +8324,72 @@
       <w:contextualSpacing/>
     </w:pPr>
   </w:style>
+  <w:style w:type="character" w:styleId="Rimandocommento">
+    <w:name w:val="annotation reference"/>
+    <w:basedOn w:val="Carpredefinitoparagrafo"/>
+    <w:uiPriority w:val="99"/>
+    <w:semiHidden/>
+    <w:unhideWhenUsed/>
+    <w:rsid w:val="003C146B"/>
+    <w:rPr>
+      <w:sz w:val="16"/>
+      <w:szCs w:val="16"/>
+    </w:rPr>
+  </w:style>
+  <w:style w:type="paragraph" w:styleId="Testocommento">
+    <w:name w:val="annotation text"/>
+    <w:basedOn w:val="Normale"/>
+    <w:link w:val="TestocommentoCarattere"/>
+    <w:uiPriority w:val="99"/>
+    <w:unhideWhenUsed/>
+    <w:rsid w:val="003C146B"/>
+    <w:pPr>
+      <w:spacing w:line="240" w:lineRule="auto"/>
+    </w:pPr>
+    <w:rPr>
+      <w:sz w:val="20"/>
+      <w:szCs w:val="20"/>
+    </w:rPr>
+  </w:style>
+  <w:style w:type="character" w:customStyle="1" w:styleId="TestocommentoCarattere">
+    <w:name w:val="Testo commento Carattere"/>
+    <w:basedOn w:val="Carpredefinitoparagrafo"/>
+    <w:link w:val="Testocommento"/>
+    <w:uiPriority w:val="99"/>
+    <w:rsid w:val="003C146B"/>
+    <w:rPr>
+      <w:sz w:val="20"/>
+      <w:szCs w:val="20"/>
+    </w:rPr>
+  </w:style>
+  <w:style w:type="paragraph" w:styleId="Soggettocommento">
+    <w:name w:val="annotation subject"/>
+    <w:basedOn w:val="Testocommento"/>
+    <w:next w:val="Testocommento"/>
+    <w:link w:val="SoggettocommentoCarattere"/>
+    <w:uiPriority w:val="99"/>
+    <w:semiHidden/>
+    <w:unhideWhenUsed/>
+    <w:rsid w:val="003C146B"/>
+    <w:rPr>
+      <w:b/>
+      <w:bCs/>
+    </w:rPr>
+  </w:style>
+  <w:style w:type="character" w:customStyle="1" w:styleId="SoggettocommentoCarattere">
+    <w:name w:val="Soggetto commento Carattere"/>
+    <w:basedOn w:val="TestocommentoCarattere"/>
+    <w:link w:val="Soggettocommento"/>
+    <w:uiPriority w:val="99"/>
+    <w:semiHidden/>
+    <w:rsid w:val="003C146B"/>
+    <w:rPr>
+      <w:b/>
+      <w:bCs/>
+      <w:sz w:val="20"/>
+      <w:szCs w:val="20"/>
+    </w:rPr>
+  </w:style>
 </w:styles>
 </file>
 

</xml_diff>